<commit_message>
downloading functionality mDSC sim; The Excel file
</commit_message>
<xml_diff>
--- a/TO DO.docx
+++ b/TO DO.docx
@@ -55,6 +55,24 @@
         </w:rPr>
         <w:t xml:space="preserve">Downloading function for mDSC sim app </w:t>
       </w:r>
+      <w:r>
+        <w:rPr>
+          <w:lang w:val="en-US"/>
+        </w:rPr>
+        <w:t xml:space="preserve"> </w:t>
+      </w:r>
+      <w:r>
+        <w:rPr>
+          <w:lang w:val="en-US"/>
+        </w:rPr>
+        <w:sym w:font="Wingdings" w:char="F0E0"/>
+      </w:r>
+      <w:r>
+        <w:rPr>
+          <w:lang w:val="en-US"/>
+        </w:rPr>
+        <w:t xml:space="preserve"> Tom</w:t>
+      </w:r>
     </w:p>
     <w:p>
       <w:pPr>
@@ -73,6 +91,24 @@
         </w:rPr>
         <w:t>Error handling for mDSC sim app</w:t>
       </w:r>
+      <w:r>
+        <w:rPr>
+          <w:lang w:val="en-US"/>
+        </w:rPr>
+        <w:t xml:space="preserve"> </w:t>
+      </w:r>
+      <w:r>
+        <w:rPr>
+          <w:lang w:val="en-US"/>
+        </w:rPr>
+        <w:sym w:font="Wingdings" w:char="F0E0"/>
+      </w:r>
+      <w:r>
+        <w:rPr>
+          <w:lang w:val="en-US"/>
+        </w:rPr>
+        <w:t xml:space="preserve"> Tom</w:t>
+      </w:r>
     </w:p>
     <w:p>
       <w:pPr>
@@ -91,6 +127,24 @@
         </w:rPr>
         <w:t>Collect some mDSC test data that is not my polymer to avoid later issues</w:t>
       </w:r>
+      <w:r>
+        <w:rPr>
+          <w:lang w:val="en-US"/>
+        </w:rPr>
+        <w:t xml:space="preserve"> </w:t>
+      </w:r>
+      <w:r>
+        <w:rPr>
+          <w:lang w:val="en-US"/>
+        </w:rPr>
+        <w:sym w:font="Wingdings" w:char="F0E0"/>
+      </w:r>
+      <w:r>
+        <w:rPr>
+          <w:lang w:val="en-US"/>
+        </w:rPr>
+        <w:t xml:space="preserve"> Tom</w:t>
+      </w:r>
     </w:p>
     <w:p>
       <w:pPr>
@@ -109,6 +163,18 @@
         </w:rPr>
         <w:t xml:space="preserve">Put documentation into markdown </w:t>
       </w:r>
+      <w:r>
+        <w:rPr>
+          <w:lang w:val="en-US"/>
+        </w:rPr>
+        <w:sym w:font="Wingdings" w:char="F0E0"/>
+      </w:r>
+      <w:r>
+        <w:rPr>
+          <w:lang w:val="en-US"/>
+        </w:rPr>
+        <w:t xml:space="preserve"> Julia</w:t>
+      </w:r>
     </w:p>
     <w:p>
       <w:pPr>
@@ -135,6 +201,24 @@
         <w:t>subapps</w:t>
       </w:r>
       <w:proofErr w:type="spellEnd"/>
+      <w:r>
+        <w:rPr>
+          <w:lang w:val="en-US"/>
+        </w:rPr>
+        <w:t xml:space="preserve"> </w:t>
+      </w:r>
+      <w:r>
+        <w:rPr>
+          <w:lang w:val="en-US"/>
+        </w:rPr>
+        <w:sym w:font="Wingdings" w:char="F0E0"/>
+      </w:r>
+      <w:r>
+        <w:rPr>
+          <w:lang w:val="en-US"/>
+        </w:rPr>
+        <w:t xml:space="preserve"> Julia</w:t>
+      </w:r>
     </w:p>
     <w:p>
       <w:pPr>
@@ -171,27 +255,31 @@
         <w:rPr>
           <w:lang w:val="en-US"/>
         </w:rPr>
-        <w:t xml:space="preserve">Check possible calculation </w:t>
-      </w:r>
-      <w:proofErr w:type="gramStart"/>
-      <w:r>
-        <w:rPr>
-          <w:lang w:val="en-US"/>
-        </w:rPr>
-        <w:t>issue</w:t>
-      </w:r>
-      <w:proofErr w:type="gramEnd"/>
-      <w:r>
-        <w:rPr>
-          <w:lang w:val="en-US"/>
-        </w:rPr>
-        <w:t xml:space="preserve"> regarding area under the curve for </w:t>
+        <w:t xml:space="preserve">Check possible calculation issue regarding area under the curve for </w:t>
       </w:r>
       <w:r>
         <w:rPr>
           <w:lang w:val="en-US"/>
         </w:rPr>
         <w:t>mDSC sim</w:t>
+      </w:r>
+      <w:r>
+        <w:rPr>
+          <w:lang w:val="en-US"/>
+        </w:rPr>
+        <w:t xml:space="preserve"> </w:t>
+      </w:r>
+      <w:r>
+        <w:rPr>
+          <w:lang w:val="en-US"/>
+        </w:rPr>
+        <w:sym w:font="Wingdings" w:char="F0E0"/>
+      </w:r>
+      <w:r>
+        <w:rPr>
+          <w:lang w:val="en-US"/>
+        </w:rPr>
+        <w:t xml:space="preserve"> Tom</w:t>
       </w:r>
     </w:p>
     <w:p>
@@ -211,6 +299,24 @@
         </w:rPr>
         <w:t>Write paper</w:t>
       </w:r>
+      <w:r>
+        <w:rPr>
+          <w:lang w:val="en-US"/>
+        </w:rPr>
+        <w:t xml:space="preserve"> </w:t>
+      </w:r>
+      <w:r>
+        <w:rPr>
+          <w:lang w:val="en-US"/>
+        </w:rPr>
+        <w:sym w:font="Wingdings" w:char="F0E0"/>
+      </w:r>
+      <w:r>
+        <w:rPr>
+          <w:lang w:val="en-US"/>
+        </w:rPr>
+        <w:t xml:space="preserve"> Tom</w:t>
+      </w:r>
     </w:p>
     <w:p>
       <w:pPr>
@@ -229,6 +335,24 @@
         </w:rPr>
         <w:t>Clean up code</w:t>
       </w:r>
+      <w:r>
+        <w:rPr>
+          <w:lang w:val="en-US"/>
+        </w:rPr>
+        <w:t xml:space="preserve"> </w:t>
+      </w:r>
+      <w:r>
+        <w:rPr>
+          <w:lang w:val="en-US"/>
+        </w:rPr>
+        <w:sym w:font="Wingdings" w:char="F0E0"/>
+      </w:r>
+      <w:r>
+        <w:rPr>
+          <w:lang w:val="en-US"/>
+        </w:rPr>
+        <w:t xml:space="preserve"> Julia/Tom</w:t>
+      </w:r>
     </w:p>
     <w:p>
       <w:pPr>
@@ -259,6 +383,24 @@
         </w:rPr>
         <w:t>(including of the error handling)</w:t>
       </w:r>
+      <w:r>
+        <w:rPr>
+          <w:lang w:val="en-US"/>
+        </w:rPr>
+        <w:t xml:space="preserve"> </w:t>
+      </w:r>
+      <w:r>
+        <w:rPr>
+          <w:lang w:val="en-US"/>
+        </w:rPr>
+        <w:sym w:font="Wingdings" w:char="F0E0"/>
+      </w:r>
+      <w:r>
+        <w:rPr>
+          <w:lang w:val="en-US"/>
+        </w:rPr>
+        <w:t xml:space="preserve"> Julia</w:t>
+      </w:r>
     </w:p>
     <w:p>
       <w:pPr>
@@ -276,6 +418,18 @@
           <w:lang w:val="en-US"/>
         </w:rPr>
         <w:t xml:space="preserve">Remove standard values </w:t>
+      </w:r>
+      <w:r>
+        <w:rPr>
+          <w:lang w:val="en-US"/>
+        </w:rPr>
+        <w:sym w:font="Wingdings" w:char="F0E0"/>
+      </w:r>
+      <w:r>
+        <w:rPr>
+          <w:lang w:val="en-US"/>
+        </w:rPr>
+        <w:t xml:space="preserve"> Tom</w:t>
       </w:r>
     </w:p>
     <w:p>

</xml_diff>